<commit_message>
new version of the lib and fixes previous makefiles
</commit_message>
<xml_diff>
--- a/programs/lab_04/lab_04.docx
+++ b/programs/lab_04/lab_04.docx
@@ -1599,7 +1599,7 @@
           <w:noProof/>
         </w:rPr>
         <w:drawing>
-          <wp:inline distT="0" distB="0" distL="0" distR="0" wp14:anchorId="685BF0D4" wp14:editId="63E88D33">
+          <wp:inline distT="0" distB="0" distL="0" distR="0" wp14:anchorId="685BF0D4" wp14:editId="60992DFD">
             <wp:extent cx="2802330" cy="1502491"/>
             <wp:effectExtent l="0" t="0" r="1270" b="0"/>
             <wp:docPr id="1" name="Immagine 1" descr="Immagine che contiene cerchio, schermata, nero, design&#10;&#10;Il contenuto generato dall'IA potrebbe non essere corretto."/>
@@ -1795,7 +1795,10 @@
               <w:jc w:val="both"/>
             </w:pPr>
             <w:r>
-              <w:t>299</w:t>
+              <w:t>3</w:t>
+            </w:r>
+            <w:r>
+              <w:t>23</w:t>
             </w:r>
           </w:p>
         </w:tc>
@@ -1808,7 +1811,10 @@
               <w:jc w:val="both"/>
             </w:pPr>
             <w:r>
-              <w:t>151</w:t>
+              <w:t>1</w:t>
+            </w:r>
+            <w:r>
+              <w:t>46</w:t>
             </w:r>
           </w:p>
         </w:tc>
@@ -1821,7 +1827,7 @@
               <w:jc w:val="both"/>
             </w:pPr>
             <w:r>
-              <w:t>1.98013</w:t>
+              <w:t>2.21</w:t>
             </w:r>
           </w:p>
         </w:tc>
@@ -2385,7 +2391,15 @@
                 <w:szCs w:val="20"/>
                 <w:u w:val="single"/>
               </w:rPr>
-              <w:t>286</w:t>
+              <w:t>3</w:t>
+            </w:r>
+            <w:r>
+              <w:rPr>
+                <w:sz w:val="20"/>
+                <w:szCs w:val="20"/>
+                <w:u w:val="single"/>
+              </w:rPr>
+              <w:t>24</w:t>
             </w:r>
           </w:p>
         </w:tc>
@@ -2410,7 +2424,15 @@
                 <w:szCs w:val="20"/>
                 <w:u w:val="single"/>
               </w:rPr>
-              <w:t>240</w:t>
+              <w:t>2</w:t>
+            </w:r>
+            <w:r>
+              <w:rPr>
+                <w:sz w:val="20"/>
+                <w:szCs w:val="20"/>
+                <w:u w:val="single"/>
+              </w:rPr>
+              <w:t>71</w:t>
             </w:r>
           </w:p>
         </w:tc>
@@ -2443,15 +2465,7 @@
                 <w:szCs w:val="20"/>
                 <w:u w:val="single"/>
               </w:rPr>
-              <w:t>8</w:t>
-            </w:r>
-            <w:r>
-              <w:rPr>
-                <w:sz w:val="20"/>
-                <w:szCs w:val="20"/>
-                <w:u w:val="single"/>
-              </w:rPr>
-              <w:t>0</w:t>
+              <w:t>75</w:t>
             </w:r>
           </w:p>
         </w:tc>
@@ -2526,7 +2540,7 @@
                 <w:szCs w:val="20"/>
                 <w:u w:val="single"/>
               </w:rPr>
-              <w:t>299</w:t>
+              <w:t>323</w:t>
             </w:r>
           </w:p>
         </w:tc>
@@ -2551,7 +2565,7 @@
                 <w:szCs w:val="20"/>
                 <w:u w:val="single"/>
               </w:rPr>
-              <w:t>250</w:t>
+              <w:t>276</w:t>
             </w:r>
           </w:p>
         </w:tc>
@@ -2576,7 +2590,15 @@
                 <w:szCs w:val="20"/>
                 <w:u w:val="single"/>
               </w:rPr>
-              <w:t>180</w:t>
+              <w:t>1</w:t>
+            </w:r>
+            <w:r>
+              <w:rPr>
+                <w:sz w:val="20"/>
+                <w:szCs w:val="20"/>
+                <w:u w:val="single"/>
+              </w:rPr>
+              <w:t>96</w:t>
             </w:r>
           </w:p>
         </w:tc>
@@ -2862,7 +2884,7 @@
               </w:rPr>
             </w:pPr>
             <w:r>
-              <w:t>1.98013</w:t>
+              <w:t>2.21</w:t>
             </w:r>
           </w:p>
         </w:tc>
@@ -2887,7 +2909,15 @@
                 <w:szCs w:val="20"/>
                 <w:u w:val="single"/>
               </w:rPr>
-              <w:t>1.65563</w:t>
+              <w:t>1.</w:t>
+            </w:r>
+            <w:r>
+              <w:rPr>
+                <w:sz w:val="20"/>
+                <w:szCs w:val="20"/>
+                <w:u w:val="single"/>
+              </w:rPr>
+              <w:t>89041</w:t>
             </w:r>
           </w:p>
         </w:tc>
@@ -2912,7 +2942,15 @@
                 <w:szCs w:val="20"/>
                 <w:u w:val="single"/>
               </w:rPr>
-              <w:t>1.57895</w:t>
+              <w:t>1.</w:t>
+            </w:r>
+            <w:r>
+              <w:rPr>
+                <w:sz w:val="20"/>
+                <w:szCs w:val="20"/>
+                <w:u w:val="single"/>
+              </w:rPr>
+              <w:t>7193</w:t>
             </w:r>
           </w:p>
         </w:tc>
@@ -3029,20 +3067,12 @@
           <w:u w:val="single"/>
         </w:rPr>
       </w:pPr>
-    </w:p>
-    <w:p>
-      <w:pPr>
-        <w:pBdr>
-          <w:top w:val="single" w:sz="4" w:space="1" w:color="auto"/>
-          <w:left w:val="single" w:sz="4" w:space="4" w:color="auto"/>
-          <w:bottom w:val="single" w:sz="4" w:space="1" w:color="auto"/>
-          <w:right w:val="single" w:sz="4" w:space="4" w:color="auto"/>
-        </w:pBdr>
-        <w:jc w:val="both"/>
+      <w:r>
         <w:rPr>
           <w:u w:val="single"/>
         </w:rPr>
-      </w:pPr>
+        <w:t>The results in both rows show a decreasing trend, indicating that the rescheduling and unrolling applied in the exercise are effective and behave as predicted by the theory. The slight difference observed between the hand calculations and the simulation is likely due to stalls caused by data not being present in the cache and the time required to fetch it from memory</w:t>
+      </w:r>
     </w:p>
     <w:p>
       <w:pPr>
@@ -3457,7 +3487,23 @@
                 <w:szCs w:val="20"/>
                 <w:u w:val="single"/>
               </w:rPr>
-              <w:t>140</w:t>
+              <w:t>1</w:t>
+            </w:r>
+            <w:r>
+              <w:rPr>
+                <w:sz w:val="20"/>
+                <w:szCs w:val="20"/>
+                <w:u w:val="single"/>
+              </w:rPr>
+              <w:t>2</w:t>
+            </w:r>
+            <w:r>
+              <w:rPr>
+                <w:sz w:val="20"/>
+                <w:szCs w:val="20"/>
+                <w:u w:val="single"/>
+              </w:rPr>
+              <w:t>0</w:t>
             </w:r>
           </w:p>
         </w:tc>
@@ -3482,7 +3528,7 @@
                 <w:szCs w:val="20"/>
                 <w:u w:val="single"/>
               </w:rPr>
-              <w:t>250</w:t>
+              <w:t>252</w:t>
             </w:r>
           </w:p>
         </w:tc>
@@ -3581,7 +3627,15 @@
                 <w:szCs w:val="20"/>
                 <w:u w:val="single"/>
               </w:rPr>
-              <w:t>180</w:t>
+              <w:t>19</w:t>
+            </w:r>
+            <w:r>
+              <w:rPr>
+                <w:sz w:val="20"/>
+                <w:szCs w:val="20"/>
+                <w:u w:val="single"/>
+              </w:rPr>
+              <w:t>6</w:t>
             </w:r>
           </w:p>
         </w:tc>
@@ -3680,7 +3734,15 @@
                 <w:szCs w:val="20"/>
                 <w:u w:val="single"/>
               </w:rPr>
-              <w:t>148</w:t>
+              <w:t>1</w:t>
+            </w:r>
+            <w:r>
+              <w:rPr>
+                <w:sz w:val="20"/>
+                <w:szCs w:val="20"/>
+                <w:u w:val="single"/>
+              </w:rPr>
+              <w:t>64</w:t>
             </w:r>
           </w:p>
         </w:tc>
@@ -3779,7 +3841,15 @@
                 <w:szCs w:val="20"/>
                 <w:u w:val="single"/>
               </w:rPr>
-              <w:t>143</w:t>
+              <w:t>1</w:t>
+            </w:r>
+            <w:r>
+              <w:rPr>
+                <w:sz w:val="20"/>
+                <w:szCs w:val="20"/>
+                <w:u w:val="single"/>
+              </w:rPr>
+              <w:t>59</w:t>
             </w:r>
           </w:p>
         </w:tc>
@@ -3878,7 +3948,15 @@
                 <w:szCs w:val="20"/>
                 <w:u w:val="single"/>
               </w:rPr>
-              <w:t>125</w:t>
+              <w:t>1</w:t>
+            </w:r>
+            <w:r>
+              <w:rPr>
+                <w:sz w:val="20"/>
+                <w:szCs w:val="20"/>
+                <w:u w:val="single"/>
+              </w:rPr>
+              <w:t>61</w:t>
             </w:r>
           </w:p>
         </w:tc>
@@ -3903,7 +3981,7 @@
           <w:noProof/>
         </w:rPr>
         <w:drawing>
-          <wp:anchor distT="0" distB="0" distL="114300" distR="114300" simplePos="0" relativeHeight="251661312" behindDoc="0" locked="0" layoutInCell="1" allowOverlap="1" wp14:anchorId="7BE5E0F5" wp14:editId="13E8C55F">
+          <wp:anchor distT="0" distB="0" distL="114300" distR="114300" simplePos="0" relativeHeight="251661312" behindDoc="0" locked="0" layoutInCell="1" allowOverlap="1" wp14:anchorId="7BE5E0F5" wp14:editId="2C0F4364">
             <wp:simplePos x="0" y="0"/>
             <wp:positionH relativeFrom="column">
               <wp:posOffset>3221355</wp:posOffset>

</xml_diff>